<commit_message>
All changes are reviewed
* This message is altered now

* Angular file modified

* added functional

* new file added

* changed Git-note file

Co-authored-by: Dibakar <dibakar2roy@gmail.com>
</commit_message>
<xml_diff>
--- a/learning_Docs/Angular.docx
+++ b/learning_Docs/Angular.docx
@@ -1,6 +1,6 @@
 
 <file path=word/document.xml><?xml version="1.0" encoding="utf-8"?>
-<w:document xmlns:wpc="http://schemas.microsoft.com/office/word/2010/wordprocessingCanvas" xmlns:cx="http://schemas.microsoft.com/office/drawing/2014/chartex" xmlns:cx1="http://schemas.microsoft.com/office/drawing/2015/9/8/chartex" xmlns:cx2="http://schemas.microsoft.com/office/drawing/2015/10/21/chartex" xmlns:cx3="http://schemas.microsoft.com/office/drawing/2016/5/9/chartex" xmlns:cx4="http://schemas.microsoft.com/office/drawing/2016/5/10/chartex" xmlns:cx5="http://schemas.microsoft.com/office/drawing/2016/5/11/chartex" xmlns:cx6="http://schemas.microsoft.com/office/drawing/2016/5/12/chartex" xmlns:cx7="http://schemas.microsoft.com/office/drawing/2016/5/13/chartex" xmlns:cx8="http://schemas.microsoft.com/office/drawing/2016/5/14/chartex" xmlns:mc="http://schemas.openxmlformats.org/markup-compatibility/2006" xmlns:aink="http://schemas.microsoft.com/office/drawing/2016/ink" xmlns:am3d="http://schemas.microsoft.com/office/drawing/2017/model3d" xmlns:o="urn:schemas-microsoft-com:office:office" xmlns:r="http://schemas.openxmlformats.org/officeDocument/2006/relationships" xmlns:m="http://schemas.openxmlformats.org/officeDocument/2006/math" xmlns:v="urn:schemas-microsoft-com:vml" xmlns:wp14="http://schemas.microsoft.com/office/word/2010/wordprocessingDrawing" xmlns:wp="http://schemas.openxmlformats.org/drawingml/2006/wordprocessingDrawing" xmlns:w10="urn:schemas-microsoft-com:office:word" xmlns:w="http://schemas.openxmlformats.org/wordprocessingml/2006/main" xmlns:w14="http://schemas.microsoft.com/office/word/2010/wordml" xmlns:w15="http://schemas.microsoft.com/office/word/2012/wordml" xmlns:w16cex="http://schemas.microsoft.com/office/word/2018/wordml/cex" xmlns:w16cid="http://schemas.microsoft.com/office/word/2016/wordml/cid" xmlns:w16="http://schemas.microsoft.com/office/word/2018/wordml" xmlns:w16sdtdh="http://schemas.microsoft.com/office/word/2020/wordml/sdtdatahash" xmlns:w16se="http://schemas.microsoft.com/office/word/2015/wordml/symex" xmlns:wpg="http://schemas.microsoft.com/office/word/2010/wordprocessingGroup" xmlns:wpi="http://schemas.microsoft.com/office/word/2010/wordprocessingInk" xmlns:wne="http://schemas.microsoft.com/office/word/2006/wordml" xmlns:wps="http://schemas.microsoft.com/office/word/2010/wordprocessingShape" mc:Ignorable="w14 w15 w16se w16cid w16 w16cex w16sdtdh wp14">
+<w:document xmlns:wpc="http://schemas.microsoft.com/office/word/2010/wordprocessingCanvas" xmlns:cx="http://schemas.microsoft.com/office/drawing/2014/chartex" xmlns:cx1="http://schemas.microsoft.com/office/drawing/2015/9/8/chartex" xmlns:cx2="http://schemas.microsoft.com/office/drawing/2015/10/21/chartex" xmlns:cx3="http://schemas.microsoft.com/office/drawing/2016/5/9/chartex" xmlns:cx4="http://schemas.microsoft.com/office/drawing/2016/5/10/chartex" xmlns:cx5="http://schemas.microsoft.com/office/drawing/2016/5/11/chartex" xmlns:cx6="http://schemas.microsoft.com/office/drawing/2016/5/12/chartex" xmlns:cx7="http://schemas.microsoft.com/office/drawing/2016/5/13/chartex" xmlns:cx8="http://schemas.microsoft.com/office/drawing/2016/5/14/chartex" xmlns:mc="http://schemas.openxmlformats.org/markup-compatibility/2006" xmlns:aink="http://schemas.microsoft.com/office/drawing/2016/ink" xmlns:am3d="http://schemas.microsoft.com/office/drawing/2017/model3d" xmlns:o="urn:schemas-microsoft-com:office:office" xmlns:oel="http://schemas.microsoft.com/office/2019/extlst" xmlns:r="http://schemas.openxmlformats.org/officeDocument/2006/relationships" xmlns:m="http://schemas.openxmlformats.org/officeDocument/2006/math" xmlns:v="urn:schemas-microsoft-com:vml" xmlns:wp14="http://schemas.microsoft.com/office/word/2010/wordprocessingDrawing" xmlns:wp="http://schemas.openxmlformats.org/drawingml/2006/wordprocessingDrawing" xmlns:w10="urn:schemas-microsoft-com:office:word" xmlns:w="http://schemas.openxmlformats.org/wordprocessingml/2006/main" xmlns:w14="http://schemas.microsoft.com/office/word/2010/wordml" xmlns:w15="http://schemas.microsoft.com/office/word/2012/wordml" xmlns:w16cex="http://schemas.microsoft.com/office/word/2018/wordml/cex" xmlns:w16cid="http://schemas.microsoft.com/office/word/2016/wordml/cid" xmlns:w16="http://schemas.microsoft.com/office/word/2018/wordml" xmlns:w16sdtdh="http://schemas.microsoft.com/office/word/2020/wordml/sdtdatahash" xmlns:w16se="http://schemas.microsoft.com/office/word/2015/wordml/symex" xmlns:wpg="http://schemas.microsoft.com/office/word/2010/wordprocessingGroup" xmlns:wpi="http://schemas.microsoft.com/office/word/2010/wordprocessingInk" xmlns:wne="http://schemas.microsoft.com/office/word/2006/wordml" xmlns:wps="http://schemas.microsoft.com/office/word/2010/wordprocessingShape" mc:Ignorable="w14 w15 w16se w16cid w16 w16cex w16sdtdh wp14">
   <w:body>
     <w:p>
       <w:pPr>
@@ -63,27 +63,7 @@
           <w:szCs w:val="24"/>
           <w:lang w:val="en-US"/>
         </w:rPr>
-        <w:t xml:space="preserve">Angular is a </w:t>
-      </w:r>
-      <w:proofErr w:type="spellStart"/>
-      <w:r>
-        <w:rPr>
-          <w:color w:val="000000" w:themeColor="text1"/>
-          <w:sz w:val="24"/>
-          <w:szCs w:val="24"/>
-          <w:lang w:val="en-US"/>
-        </w:rPr>
-        <w:t>Javascript</w:t>
-      </w:r>
-      <w:proofErr w:type="spellEnd"/>
-      <w:r>
-        <w:rPr>
-          <w:color w:val="000000" w:themeColor="text1"/>
-          <w:sz w:val="24"/>
-          <w:szCs w:val="24"/>
-          <w:lang w:val="en-US"/>
-        </w:rPr>
-        <w:t xml:space="preserve"> framework which allows you to create reactive single page applications (SPAs)</w:t>
+        <w:t>Angular is a Javascript framework which allows you to create reactive single page applications (SPAs)</w:t>
       </w:r>
     </w:p>
     <w:p>
@@ -104,9 +84,8 @@
           <w:bCs w:val="0"/>
           <w:color w:val="1C1D1F"/>
         </w:rPr>
-        <w:t xml:space="preserve">Updating </w:t>
-      </w:r>
-      <w:proofErr w:type="spellStart"/>
+        <w:t>Updating npm:</w:t>
+      </w:r>
       <w:r>
         <w:rPr>
           <w:rStyle w:val="Strong"/>
@@ -115,18 +94,7 @@
           <w:bCs w:val="0"/>
           <w:color w:val="1C1D1F"/>
         </w:rPr>
-        <w:t>npm</w:t>
-      </w:r>
-      <w:proofErr w:type="spellEnd"/>
-      <w:r>
-        <w:rPr>
-          <w:rStyle w:val="Strong"/>
-          <w:rFonts w:asciiTheme="minorHAnsi" w:hAnsiTheme="minorHAnsi" w:cstheme="minorHAnsi"/>
-          <w:b w:val="0"/>
-          <w:bCs w:val="0"/>
-          <w:color w:val="1C1D1F"/>
-        </w:rPr>
-        <w:t>:</w:t>
+        <w:t xml:space="preserve"> -</w:t>
       </w:r>
     </w:p>
     <w:p>
@@ -156,9 +124,15 @@
           <w:bdr w:val="single" w:sz="6" w:space="2" w:color="D1D7DC" w:frame="1"/>
           <w:shd w:val="clear" w:color="auto" w:fill="FFFFFF"/>
         </w:rPr>
-        <w:t>[</w:t>
-      </w:r>
-      <w:proofErr w:type="spellStart"/>
+        <w:t>[sudo] npm install -g npm</w:t>
+      </w:r>
+      <w:r>
+        <w:rPr>
+          <w:rFonts w:asciiTheme="minorHAnsi" w:hAnsiTheme="minorHAnsi" w:cstheme="minorHAnsi"/>
+          <w:color w:val="1C1D1F"/>
+        </w:rPr>
+        <w:t>  (</w:t>
+      </w:r>
       <w:r>
         <w:rPr>
           <w:rStyle w:val="HTMLCode"/>
@@ -171,80 +145,6 @@
         </w:rPr>
         <w:t>sudo</w:t>
       </w:r>
-      <w:proofErr w:type="spellEnd"/>
-      <w:r>
-        <w:rPr>
-          <w:rStyle w:val="HTMLCode"/>
-          <w:rFonts w:asciiTheme="minorHAnsi" w:hAnsiTheme="minorHAnsi" w:cstheme="minorHAnsi"/>
-          <w:color w:val="B4690E"/>
-          <w:sz w:val="24"/>
-          <w:szCs w:val="24"/>
-          <w:bdr w:val="single" w:sz="6" w:space="2" w:color="D1D7DC" w:frame="1"/>
-          <w:shd w:val="clear" w:color="auto" w:fill="FFFFFF"/>
-        </w:rPr>
-        <w:t xml:space="preserve">] </w:t>
-      </w:r>
-      <w:proofErr w:type="spellStart"/>
-      <w:r>
-        <w:rPr>
-          <w:rStyle w:val="HTMLCode"/>
-          <w:rFonts w:asciiTheme="minorHAnsi" w:hAnsiTheme="minorHAnsi" w:cstheme="minorHAnsi"/>
-          <w:color w:val="B4690E"/>
-          <w:sz w:val="24"/>
-          <w:szCs w:val="24"/>
-          <w:bdr w:val="single" w:sz="6" w:space="2" w:color="D1D7DC" w:frame="1"/>
-          <w:shd w:val="clear" w:color="auto" w:fill="FFFFFF"/>
-        </w:rPr>
-        <w:t>npm</w:t>
-      </w:r>
-      <w:proofErr w:type="spellEnd"/>
-      <w:r>
-        <w:rPr>
-          <w:rStyle w:val="HTMLCode"/>
-          <w:rFonts w:asciiTheme="minorHAnsi" w:hAnsiTheme="minorHAnsi" w:cstheme="minorHAnsi"/>
-          <w:color w:val="B4690E"/>
-          <w:sz w:val="24"/>
-          <w:szCs w:val="24"/>
-          <w:bdr w:val="single" w:sz="6" w:space="2" w:color="D1D7DC" w:frame="1"/>
-          <w:shd w:val="clear" w:color="auto" w:fill="FFFFFF"/>
-        </w:rPr>
-        <w:t xml:space="preserve"> install -g </w:t>
-      </w:r>
-      <w:proofErr w:type="spellStart"/>
-      <w:r>
-        <w:rPr>
-          <w:rStyle w:val="HTMLCode"/>
-          <w:rFonts w:asciiTheme="minorHAnsi" w:hAnsiTheme="minorHAnsi" w:cstheme="minorHAnsi"/>
-          <w:color w:val="B4690E"/>
-          <w:sz w:val="24"/>
-          <w:szCs w:val="24"/>
-          <w:bdr w:val="single" w:sz="6" w:space="2" w:color="D1D7DC" w:frame="1"/>
-          <w:shd w:val="clear" w:color="auto" w:fill="FFFFFF"/>
-        </w:rPr>
-        <w:t>npm</w:t>
-      </w:r>
-      <w:proofErr w:type="spellEnd"/>
-      <w:r>
-        <w:rPr>
-          <w:rFonts w:asciiTheme="minorHAnsi" w:hAnsiTheme="minorHAnsi" w:cstheme="minorHAnsi"/>
-          <w:color w:val="1C1D1F"/>
-        </w:rPr>
-        <w:t>  (</w:t>
-      </w:r>
-      <w:proofErr w:type="spellStart"/>
-      <w:r>
-        <w:rPr>
-          <w:rStyle w:val="HTMLCode"/>
-          <w:rFonts w:asciiTheme="minorHAnsi" w:hAnsiTheme="minorHAnsi" w:cstheme="minorHAnsi"/>
-          <w:color w:val="B4690E"/>
-          <w:sz w:val="24"/>
-          <w:szCs w:val="24"/>
-          <w:bdr w:val="single" w:sz="6" w:space="2" w:color="D1D7DC" w:frame="1"/>
-          <w:shd w:val="clear" w:color="auto" w:fill="FFFFFF"/>
-        </w:rPr>
-        <w:t>sudo</w:t>
-      </w:r>
-      <w:proofErr w:type="spellEnd"/>
       <w:r>
         <w:rPr>
           <w:rFonts w:asciiTheme="minorHAnsi" w:hAnsiTheme="minorHAnsi" w:cstheme="minorHAnsi"/>
@@ -294,59 +194,7 @@
           <w:bdr w:val="single" w:sz="6" w:space="2" w:color="D1D7DC" w:frame="1"/>
           <w:shd w:val="clear" w:color="auto" w:fill="FFFFFF"/>
         </w:rPr>
-        <w:t>[</w:t>
-      </w:r>
-      <w:proofErr w:type="spellStart"/>
-      <w:r>
-        <w:rPr>
-          <w:rStyle w:val="HTMLCode"/>
-          <w:rFonts w:asciiTheme="minorHAnsi" w:hAnsiTheme="minorHAnsi" w:cstheme="minorHAnsi"/>
-          <w:color w:val="B4690E"/>
-          <w:sz w:val="24"/>
-          <w:szCs w:val="24"/>
-          <w:bdr w:val="single" w:sz="6" w:space="2" w:color="D1D7DC" w:frame="1"/>
-          <w:shd w:val="clear" w:color="auto" w:fill="FFFFFF"/>
-        </w:rPr>
-        <w:t>sudo</w:t>
-      </w:r>
-      <w:proofErr w:type="spellEnd"/>
-      <w:r>
-        <w:rPr>
-          <w:rStyle w:val="HTMLCode"/>
-          <w:rFonts w:asciiTheme="minorHAnsi" w:hAnsiTheme="minorHAnsi" w:cstheme="minorHAnsi"/>
-          <w:color w:val="B4690E"/>
-          <w:sz w:val="24"/>
-          <w:szCs w:val="24"/>
-          <w:bdr w:val="single" w:sz="6" w:space="2" w:color="D1D7DC" w:frame="1"/>
-          <w:shd w:val="clear" w:color="auto" w:fill="FFFFFF"/>
-        </w:rPr>
-        <w:t xml:space="preserve">] </w:t>
-      </w:r>
-      <w:proofErr w:type="spellStart"/>
-      <w:r>
-        <w:rPr>
-          <w:rStyle w:val="HTMLCode"/>
-          <w:rFonts w:asciiTheme="minorHAnsi" w:hAnsiTheme="minorHAnsi" w:cstheme="minorHAnsi"/>
-          <w:color w:val="B4690E"/>
-          <w:sz w:val="24"/>
-          <w:szCs w:val="24"/>
-          <w:bdr w:val="single" w:sz="6" w:space="2" w:color="D1D7DC" w:frame="1"/>
-          <w:shd w:val="clear" w:color="auto" w:fill="FFFFFF"/>
-        </w:rPr>
-        <w:t>npm</w:t>
-      </w:r>
-      <w:proofErr w:type="spellEnd"/>
-      <w:r>
-        <w:rPr>
-          <w:rStyle w:val="HTMLCode"/>
-          <w:rFonts w:asciiTheme="minorHAnsi" w:hAnsiTheme="minorHAnsi" w:cstheme="minorHAnsi"/>
-          <w:color w:val="B4690E"/>
-          <w:sz w:val="24"/>
-          <w:szCs w:val="24"/>
-          <w:bdr w:val="single" w:sz="6" w:space="2" w:color="D1D7DC" w:frame="1"/>
-          <w:shd w:val="clear" w:color="auto" w:fill="FFFFFF"/>
-        </w:rPr>
-        <w:t xml:space="preserve"> uninstall -g angular-cli @angular/cli</w:t>
+        <w:t>[sudo] npm uninstall -g angular-cli @angular/cli</w:t>
       </w:r>
       <w:r>
         <w:rPr>
@@ -366,7 +214,6 @@
           <w:color w:val="1C1D1F"/>
         </w:rPr>
       </w:pPr>
-      <w:proofErr w:type="spellStart"/>
       <w:r>
         <w:rPr>
           <w:rStyle w:val="HTMLCode"/>
@@ -377,20 +224,7 @@
           <w:bdr w:val="single" w:sz="6" w:space="2" w:color="D1D7DC" w:frame="1"/>
           <w:shd w:val="clear" w:color="auto" w:fill="FFFFFF"/>
         </w:rPr>
-        <w:t>npm</w:t>
-      </w:r>
-      <w:proofErr w:type="spellEnd"/>
-      <w:r>
-        <w:rPr>
-          <w:rStyle w:val="HTMLCode"/>
-          <w:rFonts w:asciiTheme="minorHAnsi" w:hAnsiTheme="minorHAnsi" w:cstheme="minorHAnsi"/>
-          <w:color w:val="B4690E"/>
-          <w:sz w:val="24"/>
-          <w:szCs w:val="24"/>
-          <w:bdr w:val="single" w:sz="6" w:space="2" w:color="D1D7DC" w:frame="1"/>
-          <w:shd w:val="clear" w:color="auto" w:fill="FFFFFF"/>
-        </w:rPr>
-        <w:t xml:space="preserve"> cache verify</w:t>
+        <w:t>npm cache verify</w:t>
       </w:r>
       <w:r>
         <w:rPr>
@@ -420,59 +254,7 @@
           <w:bdr w:val="single" w:sz="6" w:space="2" w:color="D1D7DC" w:frame="1"/>
           <w:shd w:val="clear" w:color="auto" w:fill="FFFFFF"/>
         </w:rPr>
-        <w:t>[</w:t>
-      </w:r>
-      <w:proofErr w:type="spellStart"/>
-      <w:r>
-        <w:rPr>
-          <w:rStyle w:val="HTMLCode"/>
-          <w:rFonts w:asciiTheme="minorHAnsi" w:hAnsiTheme="minorHAnsi" w:cstheme="minorHAnsi"/>
-          <w:color w:val="B4690E"/>
-          <w:sz w:val="24"/>
-          <w:szCs w:val="24"/>
-          <w:bdr w:val="single" w:sz="6" w:space="2" w:color="D1D7DC" w:frame="1"/>
-          <w:shd w:val="clear" w:color="auto" w:fill="FFFFFF"/>
-        </w:rPr>
-        <w:t>sudo</w:t>
-      </w:r>
-      <w:proofErr w:type="spellEnd"/>
-      <w:r>
-        <w:rPr>
-          <w:rStyle w:val="HTMLCode"/>
-          <w:rFonts w:asciiTheme="minorHAnsi" w:hAnsiTheme="minorHAnsi" w:cstheme="minorHAnsi"/>
-          <w:color w:val="B4690E"/>
-          <w:sz w:val="24"/>
-          <w:szCs w:val="24"/>
-          <w:bdr w:val="single" w:sz="6" w:space="2" w:color="D1D7DC" w:frame="1"/>
-          <w:shd w:val="clear" w:color="auto" w:fill="FFFFFF"/>
-        </w:rPr>
-        <w:t xml:space="preserve">] </w:t>
-      </w:r>
-      <w:proofErr w:type="spellStart"/>
-      <w:r>
-        <w:rPr>
-          <w:rStyle w:val="HTMLCode"/>
-          <w:rFonts w:asciiTheme="minorHAnsi" w:hAnsiTheme="minorHAnsi" w:cstheme="minorHAnsi"/>
-          <w:color w:val="B4690E"/>
-          <w:sz w:val="24"/>
-          <w:szCs w:val="24"/>
-          <w:bdr w:val="single" w:sz="6" w:space="2" w:color="D1D7DC" w:frame="1"/>
-          <w:shd w:val="clear" w:color="auto" w:fill="FFFFFF"/>
-        </w:rPr>
-        <w:t>npm</w:t>
-      </w:r>
-      <w:proofErr w:type="spellEnd"/>
-      <w:r>
-        <w:rPr>
-          <w:rStyle w:val="HTMLCode"/>
-          <w:rFonts w:asciiTheme="minorHAnsi" w:hAnsiTheme="minorHAnsi" w:cstheme="minorHAnsi"/>
-          <w:color w:val="B4690E"/>
-          <w:sz w:val="24"/>
-          <w:szCs w:val="24"/>
-          <w:bdr w:val="single" w:sz="6" w:space="2" w:color="D1D7DC" w:frame="1"/>
-          <w:shd w:val="clear" w:color="auto" w:fill="FFFFFF"/>
-        </w:rPr>
-        <w:t xml:space="preserve"> install -g @angular/cli</w:t>
+        <w:t>[sudo] npm install -g @angular/cli</w:t>
       </w:r>
       <w:r>
         <w:rPr>
@@ -503,21 +285,12 @@
           <w:color w:val="1C1D1F"/>
         </w:rPr>
       </w:pPr>
-      <w:proofErr w:type="spellStart"/>
-      <w:r>
-        <w:rPr>
-          <w:rFonts w:asciiTheme="minorHAnsi" w:hAnsiTheme="minorHAnsi" w:cstheme="minorHAnsi"/>
-          <w:color w:val="1C1D1F"/>
-        </w:rPr>
-        <w:t>npm</w:t>
-      </w:r>
-      <w:proofErr w:type="spellEnd"/>
-      <w:r>
-        <w:rPr>
-          <w:rFonts w:asciiTheme="minorHAnsi" w:hAnsiTheme="minorHAnsi" w:cstheme="minorHAnsi"/>
-          <w:color w:val="1C1D1F"/>
-        </w:rPr>
-        <w:t xml:space="preserve"> install -g @angular/cli@latest</w:t>
+      <w:r>
+        <w:rPr>
+          <w:rFonts w:asciiTheme="minorHAnsi" w:hAnsiTheme="minorHAnsi" w:cstheme="minorHAnsi"/>
+          <w:color w:val="1C1D1F"/>
+        </w:rPr>
+        <w:t>npm install -g @angular/cli@latest</w:t>
       </w:r>
     </w:p>
     <w:p>
@@ -535,23 +308,7 @@
           <w:rFonts w:asciiTheme="minorHAnsi" w:hAnsiTheme="minorHAnsi" w:cstheme="minorHAnsi"/>
           <w:color w:val="1C1D1F"/>
         </w:rPr>
-        <w:t xml:space="preserve">ng new </w:t>
-      </w:r>
-      <w:proofErr w:type="spellStart"/>
-      <w:r>
-        <w:rPr>
-          <w:rFonts w:asciiTheme="minorHAnsi" w:hAnsiTheme="minorHAnsi" w:cstheme="minorHAnsi"/>
-          <w:color w:val="1C1D1F"/>
-        </w:rPr>
-        <w:t>my</w:t>
-      </w:r>
-      <w:proofErr w:type="spellEnd"/>
-      <w:r>
-        <w:rPr>
-          <w:rFonts w:asciiTheme="minorHAnsi" w:hAnsiTheme="minorHAnsi" w:cstheme="minorHAnsi"/>
-          <w:color w:val="1C1D1F"/>
-        </w:rPr>
-        <w:t>-first-app –no-strict</w:t>
+        <w:t>ng new my-first-app –no-strict</w:t>
       </w:r>
     </w:p>
     <w:p>
@@ -593,6 +350,9 @@
           <w:color w:val="1C1D1F"/>
         </w:rPr>
       </w:pPr>
+      <w:r>
+        <w:t xml:space="preserve">URL: - </w:t>
+      </w:r>
       <w:hyperlink r:id="rId6" w:history="1">
         <w:r>
           <w:rPr>
@@ -624,21 +384,12 @@
           <w:color w:val="1C1D1F"/>
         </w:rPr>
       </w:pPr>
-      <w:proofErr w:type="spellStart"/>
-      <w:r>
-        <w:rPr>
-          <w:rFonts w:asciiTheme="minorHAnsi" w:hAnsiTheme="minorHAnsi" w:cstheme="minorHAnsi"/>
-          <w:color w:val="1C1D1F"/>
-        </w:rPr>
-        <w:t>npm</w:t>
-      </w:r>
-      <w:proofErr w:type="spellEnd"/>
-      <w:r>
-        <w:rPr>
-          <w:rFonts w:asciiTheme="minorHAnsi" w:hAnsiTheme="minorHAnsi" w:cstheme="minorHAnsi"/>
-          <w:color w:val="1C1D1F"/>
-        </w:rPr>
-        <w:t xml:space="preserve"> install --save bootstrap@3</w:t>
+      <w:r>
+        <w:rPr>
+          <w:rFonts w:asciiTheme="minorHAnsi" w:hAnsiTheme="minorHAnsi" w:cstheme="minorHAnsi"/>
+          <w:color w:val="1C1D1F"/>
+        </w:rPr>
+        <w:t>npm install --save bootstrap@3</w:t>
       </w:r>
     </w:p>
     <w:p>
@@ -667,23 +418,7 @@
           <w:rFonts w:asciiTheme="minorHAnsi" w:hAnsiTheme="minorHAnsi" w:cstheme="minorHAnsi"/>
           <w:color w:val="1C1D1F"/>
         </w:rPr>
-        <w:t xml:space="preserve">add in </w:t>
-      </w:r>
-      <w:proofErr w:type="spellStart"/>
-      <w:r>
-        <w:rPr>
-          <w:rFonts w:asciiTheme="minorHAnsi" w:hAnsiTheme="minorHAnsi" w:cstheme="minorHAnsi"/>
-          <w:color w:val="1C1D1F"/>
-        </w:rPr>
-        <w:t>angular.json</w:t>
-      </w:r>
-      <w:proofErr w:type="spellEnd"/>
-      <w:r>
-        <w:rPr>
-          <w:rFonts w:asciiTheme="minorHAnsi" w:hAnsiTheme="minorHAnsi" w:cstheme="minorHAnsi"/>
-          <w:color w:val="1C1D1F"/>
-        </w:rPr>
-        <w:t xml:space="preserve"> file..</w:t>
+        <w:t>add in angular.json file..</w:t>
       </w:r>
     </w:p>
     <w:p>
@@ -760,73 +495,7 @@
           <w:szCs w:val="21"/>
           <w:lang w:eastAsia="en-IN"/>
         </w:rPr>
-        <w:t>"</w:t>
-      </w:r>
-      <w:proofErr w:type="spellStart"/>
-      <w:r>
-        <w:rPr>
-          <w:rFonts w:ascii="Consolas" w:eastAsia="Times New Roman" w:hAnsi="Consolas" w:cs="Times New Roman"/>
-          <w:color w:val="CE9178"/>
-          <w:sz w:val="21"/>
-          <w:szCs w:val="21"/>
-          <w:lang w:eastAsia="en-IN"/>
-        </w:rPr>
-        <w:t>node_modules</w:t>
-      </w:r>
-      <w:proofErr w:type="spellEnd"/>
-      <w:r>
-        <w:rPr>
-          <w:rFonts w:ascii="Consolas" w:eastAsia="Times New Roman" w:hAnsi="Consolas" w:cs="Times New Roman"/>
-          <w:color w:val="CE9178"/>
-          <w:sz w:val="21"/>
-          <w:szCs w:val="21"/>
-          <w:lang w:eastAsia="en-IN"/>
-        </w:rPr>
-        <w:t>/bootstrap/</w:t>
-      </w:r>
-      <w:proofErr w:type="spellStart"/>
-      <w:r>
-        <w:rPr>
-          <w:rFonts w:ascii="Consolas" w:eastAsia="Times New Roman" w:hAnsi="Consolas" w:cs="Times New Roman"/>
-          <w:color w:val="CE9178"/>
-          <w:sz w:val="21"/>
-          <w:szCs w:val="21"/>
-          <w:lang w:eastAsia="en-IN"/>
-        </w:rPr>
-        <w:t>dist</w:t>
-      </w:r>
-      <w:proofErr w:type="spellEnd"/>
-      <w:r>
-        <w:rPr>
-          <w:rFonts w:ascii="Consolas" w:eastAsia="Times New Roman" w:hAnsi="Consolas" w:cs="Times New Roman"/>
-          <w:color w:val="CE9178"/>
-          <w:sz w:val="21"/>
-          <w:szCs w:val="21"/>
-          <w:lang w:eastAsia="en-IN"/>
-        </w:rPr>
-        <w:t>/</w:t>
-      </w:r>
-      <w:proofErr w:type="spellStart"/>
-      <w:r>
-        <w:rPr>
-          <w:rFonts w:ascii="Consolas" w:eastAsia="Times New Roman" w:hAnsi="Consolas" w:cs="Times New Roman"/>
-          <w:color w:val="CE9178"/>
-          <w:sz w:val="21"/>
-          <w:szCs w:val="21"/>
-          <w:lang w:eastAsia="en-IN"/>
-        </w:rPr>
-        <w:t>css</w:t>
-      </w:r>
-      <w:proofErr w:type="spellEnd"/>
-      <w:r>
-        <w:rPr>
-          <w:rFonts w:ascii="Consolas" w:eastAsia="Times New Roman" w:hAnsi="Consolas" w:cs="Times New Roman"/>
-          <w:color w:val="CE9178"/>
-          <w:sz w:val="21"/>
-          <w:szCs w:val="21"/>
-          <w:lang w:eastAsia="en-IN"/>
-        </w:rPr>
-        <w:t>/bootstrap.min.css"</w:t>
+        <w:t>"node_modules/bootstrap/dist/css/bootstrap.min.css"</w:t>
       </w:r>
       <w:r>
         <w:rPr>
@@ -869,29 +538,7 @@
           <w:szCs w:val="21"/>
           <w:lang w:eastAsia="en-IN"/>
         </w:rPr>
-        <w:t>"</w:t>
-      </w:r>
-      <w:proofErr w:type="spellStart"/>
-      <w:r>
-        <w:rPr>
-          <w:rFonts w:ascii="Consolas" w:eastAsia="Times New Roman" w:hAnsi="Consolas" w:cs="Times New Roman"/>
-          <w:color w:val="CE9178"/>
-          <w:sz w:val="21"/>
-          <w:szCs w:val="21"/>
-          <w:lang w:eastAsia="en-IN"/>
-        </w:rPr>
-        <w:t>src</w:t>
-      </w:r>
-      <w:proofErr w:type="spellEnd"/>
-      <w:r>
-        <w:rPr>
-          <w:rFonts w:ascii="Consolas" w:eastAsia="Times New Roman" w:hAnsi="Consolas" w:cs="Times New Roman"/>
-          <w:color w:val="CE9178"/>
-          <w:sz w:val="21"/>
-          <w:szCs w:val="21"/>
-          <w:lang w:eastAsia="en-IN"/>
-        </w:rPr>
-        <w:t>/styles.css"</w:t>
+        <w:t>"src/styles.css"</w:t>
       </w:r>
     </w:p>
     <w:p>
@@ -1002,7 +649,6 @@
         </w:rPr>
         <w:t> in your </w:t>
       </w:r>
-      <w:proofErr w:type="spellStart"/>
       <w:r>
         <w:rPr>
           <w:rStyle w:val="HTMLCode"/>
@@ -1015,7 +661,6 @@
         </w:rPr>
         <w:t>tsconfig.json</w:t>
       </w:r>
-      <w:proofErr w:type="spellEnd"/>
       <w:r>
         <w:rPr>
           <w:rFonts w:cstheme="minorHAnsi"/>
@@ -1065,9 +710,8 @@
           <w:szCs w:val="24"/>
           <w:shd w:val="clear" w:color="auto" w:fill="FFFFFF"/>
         </w:rPr>
-        <w:t xml:space="preserve"> </w:t>
-      </w:r>
-      <w:proofErr w:type="spellStart"/>
+        <w:t xml:space="preserve"> main.ts </w:t>
+      </w:r>
       <w:r>
         <w:rPr>
           <w:rFonts w:cstheme="minorHAnsi"/>
@@ -1076,9 +720,8 @@
           <w:szCs w:val="24"/>
           <w:shd w:val="clear" w:color="auto" w:fill="FFFFFF"/>
         </w:rPr>
-        <w:t>main.ts</w:t>
-      </w:r>
-      <w:proofErr w:type="spellEnd"/>
+        <w:sym w:font="Wingdings" w:char="F0E0"/>
+      </w:r>
       <w:r>
         <w:rPr>
           <w:rFonts w:cstheme="minorHAnsi"/>
@@ -1087,9 +730,11 @@
           <w:szCs w:val="24"/>
           <w:shd w:val="clear" w:color="auto" w:fill="FFFFFF"/>
         </w:rPr>
-        <w:t xml:space="preserve"> </w:t>
-      </w:r>
-      <w:r>
+        <w:t xml:space="preserve"> app.module.ts</w:t>
+      </w:r>
+    </w:p>
+    <w:p>
+      <w:pPr>
         <w:rPr>
           <w:rFonts w:cstheme="minorHAnsi"/>
           <w:color w:val="1C1D1F"/>
@@ -1097,6 +742,46 @@
           <w:szCs w:val="24"/>
           <w:shd w:val="clear" w:color="auto" w:fill="FFFFFF"/>
         </w:rPr>
+      </w:pPr>
+      <w:r>
+        <w:rPr>
+          <w:rFonts w:cstheme="minorHAnsi"/>
+          <w:color w:val="1C1D1F"/>
+          <w:sz w:val="24"/>
+          <w:szCs w:val="24"/>
+          <w:shd w:val="clear" w:color="auto" w:fill="FFFFFF"/>
+        </w:rPr>
+        <w:t xml:space="preserve">Creating New Component: - </w:t>
+      </w:r>
+    </w:p>
+    <w:p>
+      <w:pPr>
+        <w:rPr>
+          <w:rFonts w:cstheme="minorHAnsi"/>
+          <w:color w:val="1C1D1F"/>
+          <w:sz w:val="24"/>
+          <w:szCs w:val="24"/>
+          <w:shd w:val="clear" w:color="auto" w:fill="FFFFFF"/>
+        </w:rPr>
+      </w:pPr>
+      <w:r>
+        <w:rPr>
+          <w:rFonts w:cstheme="minorHAnsi"/>
+          <w:color w:val="1C1D1F"/>
+          <w:sz w:val="24"/>
+          <w:szCs w:val="24"/>
+          <w:shd w:val="clear" w:color="auto" w:fill="FFFFFF"/>
+        </w:rPr>
+        <w:t xml:space="preserve">First create a folder under app folder </w:t>
+      </w:r>
+      <w:r>
+        <w:rPr>
+          <w:rFonts w:cstheme="minorHAnsi"/>
+          <w:color w:val="1C1D1F"/>
+          <w:sz w:val="24"/>
+          <w:szCs w:val="24"/>
+          <w:shd w:val="clear" w:color="auto" w:fill="FFFFFF"/>
+        </w:rPr>
         <w:sym w:font="Wingdings" w:char="F0E0"/>
       </w:r>
       <w:r>
@@ -1107,147 +792,7 @@
           <w:szCs w:val="24"/>
           <w:shd w:val="clear" w:color="auto" w:fill="FFFFFF"/>
         </w:rPr>
-        <w:t xml:space="preserve"> </w:t>
-      </w:r>
-      <w:proofErr w:type="spellStart"/>
-      <w:r>
-        <w:rPr>
-          <w:rFonts w:cstheme="minorHAnsi"/>
-          <w:color w:val="1C1D1F"/>
-          <w:sz w:val="24"/>
-          <w:szCs w:val="24"/>
-          <w:shd w:val="clear" w:color="auto" w:fill="FFFFFF"/>
-        </w:rPr>
-        <w:t>app.module.ts</w:t>
-      </w:r>
-      <w:proofErr w:type="spellEnd"/>
-    </w:p>
-    <w:p>
-      <w:pPr>
-        <w:rPr>
-          <w:rFonts w:cstheme="minorHAnsi"/>
-          <w:color w:val="1C1D1F"/>
-          <w:sz w:val="24"/>
-          <w:szCs w:val="24"/>
-          <w:shd w:val="clear" w:color="auto" w:fill="FFFFFF"/>
-        </w:rPr>
-      </w:pPr>
-      <w:r>
-        <w:rPr>
-          <w:rFonts w:cstheme="minorHAnsi"/>
-          <w:color w:val="1C1D1F"/>
-          <w:sz w:val="24"/>
-          <w:szCs w:val="24"/>
-          <w:shd w:val="clear" w:color="auto" w:fill="FFFFFF"/>
-        </w:rPr>
-        <w:t xml:space="preserve">Creating New Component: - </w:t>
-      </w:r>
-    </w:p>
-    <w:p>
-      <w:pPr>
-        <w:rPr>
-          <w:rFonts w:cstheme="minorHAnsi"/>
-          <w:color w:val="1C1D1F"/>
-          <w:sz w:val="24"/>
-          <w:szCs w:val="24"/>
-          <w:shd w:val="clear" w:color="auto" w:fill="FFFFFF"/>
-        </w:rPr>
-      </w:pPr>
-      <w:r>
-        <w:rPr>
-          <w:rFonts w:cstheme="minorHAnsi"/>
-          <w:color w:val="1C1D1F"/>
-          <w:sz w:val="24"/>
-          <w:szCs w:val="24"/>
-          <w:shd w:val="clear" w:color="auto" w:fill="FFFFFF"/>
-        </w:rPr>
-        <w:t xml:space="preserve">First create a folder under app folder </w:t>
-      </w:r>
-      <w:r>
-        <w:rPr>
-          <w:rFonts w:cstheme="minorHAnsi"/>
-          <w:color w:val="1C1D1F"/>
-          <w:sz w:val="24"/>
-          <w:szCs w:val="24"/>
-          <w:shd w:val="clear" w:color="auto" w:fill="FFFFFF"/>
-        </w:rPr>
-        <w:sym w:font="Wingdings" w:char="F0E0"/>
-      </w:r>
-      <w:r>
-        <w:rPr>
-          <w:rFonts w:cstheme="minorHAnsi"/>
-          <w:color w:val="1C1D1F"/>
-          <w:sz w:val="24"/>
-          <w:szCs w:val="24"/>
-          <w:shd w:val="clear" w:color="auto" w:fill="FFFFFF"/>
-        </w:rPr>
-        <w:t xml:space="preserve"> create </w:t>
-      </w:r>
-      <w:proofErr w:type="spellStart"/>
-      <w:r>
-        <w:rPr>
-          <w:rFonts w:cstheme="minorHAnsi"/>
-          <w:color w:val="1C1D1F"/>
-          <w:sz w:val="24"/>
-          <w:szCs w:val="24"/>
-          <w:shd w:val="clear" w:color="auto" w:fill="FFFFFF"/>
-        </w:rPr>
-        <w:t>component.ts</w:t>
-      </w:r>
-      <w:proofErr w:type="spellEnd"/>
-      <w:r>
-        <w:rPr>
-          <w:rFonts w:cstheme="minorHAnsi"/>
-          <w:color w:val="1C1D1F"/>
-          <w:sz w:val="24"/>
-          <w:szCs w:val="24"/>
-          <w:shd w:val="clear" w:color="auto" w:fill="FFFFFF"/>
-        </w:rPr>
-        <w:t xml:space="preserve"> file. Class Name </w:t>
-      </w:r>
-      <w:proofErr w:type="spellStart"/>
-      <w:r>
-        <w:rPr>
-          <w:rFonts w:cstheme="minorHAnsi"/>
-          <w:color w:val="1C1D1F"/>
-          <w:sz w:val="24"/>
-          <w:szCs w:val="24"/>
-          <w:shd w:val="clear" w:color="auto" w:fill="FFFFFF"/>
-        </w:rPr>
-        <w:t>userdefined</w:t>
-      </w:r>
-      <w:proofErr w:type="spellEnd"/>
-      <w:r>
-        <w:rPr>
-          <w:rFonts w:cstheme="minorHAnsi"/>
-          <w:color w:val="1C1D1F"/>
-          <w:sz w:val="24"/>
-          <w:szCs w:val="24"/>
-          <w:shd w:val="clear" w:color="auto" w:fill="FFFFFF"/>
-        </w:rPr>
-        <w:t xml:space="preserve">. Import Component decorator. In Component mention selector, then mention html file in </w:t>
-      </w:r>
-      <w:proofErr w:type="spellStart"/>
-      <w:r>
-        <w:rPr>
-          <w:rFonts w:cstheme="minorHAnsi"/>
-          <w:color w:val="1C1D1F"/>
-          <w:sz w:val="24"/>
-          <w:szCs w:val="24"/>
-          <w:shd w:val="clear" w:color="auto" w:fill="FFFFFF"/>
-        </w:rPr>
-        <w:t>templateUrl</w:t>
-      </w:r>
-      <w:proofErr w:type="spellEnd"/>
-      <w:r>
-        <w:rPr>
-          <w:rFonts w:cstheme="minorHAnsi"/>
-          <w:color w:val="1C1D1F"/>
-          <w:sz w:val="24"/>
-          <w:szCs w:val="24"/>
-          <w:shd w:val="clear" w:color="auto" w:fill="FFFFFF"/>
-        </w:rPr>
-        <w:t>.</w:t>
+        <w:t xml:space="preserve"> create component.ts file. Class Name userdefined. Import Component decorator. In Component mention selector, then mention html file in templateUrl.</w:t>
       </w:r>
     </w:p>
     <w:p>
@@ -1484,7 +1029,6 @@
         </w:rPr>
         <w:t xml:space="preserve">    </w:t>
       </w:r>
-      <w:proofErr w:type="spellStart"/>
       <w:r>
         <w:rPr>
           <w:rFonts w:ascii="Consolas" w:eastAsia="Times New Roman" w:hAnsi="Consolas" w:cs="Times New Roman"/>
@@ -1493,18 +1037,7 @@
           <w:szCs w:val="21"/>
           <w:lang w:eastAsia="en-IN"/>
         </w:rPr>
-        <w:t>templateUrl</w:t>
-      </w:r>
-      <w:proofErr w:type="spellEnd"/>
-      <w:r>
-        <w:rPr>
-          <w:rFonts w:ascii="Consolas" w:eastAsia="Times New Roman" w:hAnsi="Consolas" w:cs="Times New Roman"/>
-          <w:color w:val="9CDCFE"/>
-          <w:sz w:val="21"/>
-          <w:szCs w:val="21"/>
-          <w:lang w:eastAsia="en-IN"/>
-        </w:rPr>
-        <w:t>:</w:t>
+        <w:t>templateUrl:</w:t>
       </w:r>
       <w:r>
         <w:rPr>
@@ -1602,7 +1135,6 @@
         </w:rPr>
         <w:t xml:space="preserve"> </w:t>
       </w:r>
-      <w:proofErr w:type="spellStart"/>
       <w:r>
         <w:rPr>
           <w:rFonts w:ascii="Consolas" w:eastAsia="Times New Roman" w:hAnsi="Consolas" w:cs="Times New Roman"/>
@@ -1613,7 +1145,6 @@
         </w:rPr>
         <w:t>ServerComponent</w:t>
       </w:r>
-      <w:proofErr w:type="spellEnd"/>
       <w:r>
         <w:rPr>
           <w:rFonts w:ascii="Consolas" w:eastAsia="Times New Roman" w:hAnsi="Consolas" w:cs="Times New Roman"/>
@@ -1808,51 +1339,7 @@
           <w:szCs w:val="24"/>
           <w:lang w:val="en-US"/>
         </w:rPr>
-        <w:t xml:space="preserve">Add </w:t>
-      </w:r>
-      <w:proofErr w:type="spellStart"/>
-      <w:r>
-        <w:rPr>
-          <w:rFonts w:cstheme="minorHAnsi"/>
-          <w:color w:val="000000" w:themeColor="text1"/>
-          <w:sz w:val="24"/>
-          <w:szCs w:val="24"/>
-          <w:lang w:val="en-US"/>
-        </w:rPr>
-        <w:t>ServerComponent</w:t>
-      </w:r>
-      <w:proofErr w:type="spellEnd"/>
-      <w:r>
-        <w:rPr>
-          <w:rFonts w:cstheme="minorHAnsi"/>
-          <w:color w:val="000000" w:themeColor="text1"/>
-          <w:sz w:val="24"/>
-          <w:szCs w:val="24"/>
-          <w:lang w:val="en-US"/>
-        </w:rPr>
-        <w:t xml:space="preserve"> in </w:t>
-      </w:r>
-      <w:proofErr w:type="spellStart"/>
-      <w:r>
-        <w:rPr>
-          <w:rFonts w:cstheme="minorHAnsi"/>
-          <w:color w:val="000000" w:themeColor="text1"/>
-          <w:sz w:val="24"/>
-          <w:szCs w:val="24"/>
-          <w:lang w:val="en-US"/>
-        </w:rPr>
-        <w:t>app.module.ts</w:t>
-      </w:r>
-      <w:proofErr w:type="spellEnd"/>
-      <w:r>
-        <w:rPr>
-          <w:rFonts w:cstheme="minorHAnsi"/>
-          <w:color w:val="000000" w:themeColor="text1"/>
-          <w:sz w:val="24"/>
-          <w:szCs w:val="24"/>
-          <w:lang w:val="en-US"/>
-        </w:rPr>
-        <w:t xml:space="preserve"> under @ngModule </w:t>
+        <w:t xml:space="preserve">Add ServerComponent in app.module.ts under @ngModule </w:t>
       </w:r>
       <w:r>
         <w:rPr>
@@ -1907,7 +1394,6 @@
         </w:rPr>
         <w:t xml:space="preserve"> { </w:t>
       </w:r>
-      <w:proofErr w:type="spellStart"/>
       <w:r>
         <w:rPr>
           <w:rFonts w:ascii="Consolas" w:eastAsia="Times New Roman" w:hAnsi="Consolas" w:cs="Times New Roman"/>
@@ -1918,7 +1404,6 @@
         </w:rPr>
         <w:t>AppComponent</w:t>
       </w:r>
-      <w:proofErr w:type="spellEnd"/>
       <w:r>
         <w:rPr>
           <w:rFonts w:ascii="Consolas" w:eastAsia="Times New Roman" w:hAnsi="Consolas" w:cs="Times New Roman"/>
@@ -1957,29 +1442,7 @@
           <w:szCs w:val="21"/>
           <w:lang w:eastAsia="en-IN"/>
         </w:rPr>
-        <w:t>'./</w:t>
-      </w:r>
-      <w:proofErr w:type="spellStart"/>
-      <w:r>
-        <w:rPr>
-          <w:rFonts w:ascii="Consolas" w:eastAsia="Times New Roman" w:hAnsi="Consolas" w:cs="Times New Roman"/>
-          <w:color w:val="CE9178"/>
-          <w:sz w:val="21"/>
-          <w:szCs w:val="21"/>
-          <w:lang w:eastAsia="en-IN"/>
-        </w:rPr>
-        <w:t>app.component</w:t>
-      </w:r>
-      <w:proofErr w:type="spellEnd"/>
-      <w:r>
-        <w:rPr>
-          <w:rFonts w:ascii="Consolas" w:eastAsia="Times New Roman" w:hAnsi="Consolas" w:cs="Times New Roman"/>
-          <w:color w:val="CE9178"/>
-          <w:sz w:val="21"/>
-          <w:szCs w:val="21"/>
-          <w:lang w:eastAsia="en-IN"/>
-        </w:rPr>
-        <w:t>'</w:t>
+        <w:t>'./app.component'</w:t>
       </w:r>
       <w:r>
         <w:rPr>
@@ -2024,7 +1487,6 @@
         </w:rPr>
         <w:t xml:space="preserve"> { </w:t>
       </w:r>
-      <w:proofErr w:type="spellStart"/>
       <w:r>
         <w:rPr>
           <w:rFonts w:ascii="Consolas" w:eastAsia="Times New Roman" w:hAnsi="Consolas" w:cs="Times New Roman"/>
@@ -2035,7 +1497,6 @@
         </w:rPr>
         <w:t>ServerComponent</w:t>
       </w:r>
-      <w:proofErr w:type="spellEnd"/>
       <w:r>
         <w:rPr>
           <w:rFonts w:ascii="Consolas" w:eastAsia="Times New Roman" w:hAnsi="Consolas" w:cs="Times New Roman"/>
@@ -2074,29 +1535,7 @@
           <w:szCs w:val="21"/>
           <w:lang w:eastAsia="en-IN"/>
         </w:rPr>
-        <w:t>'./server/</w:t>
-      </w:r>
-      <w:proofErr w:type="spellStart"/>
-      <w:r>
-        <w:rPr>
-          <w:rFonts w:ascii="Consolas" w:eastAsia="Times New Roman" w:hAnsi="Consolas" w:cs="Times New Roman"/>
-          <w:color w:val="CE9178"/>
-          <w:sz w:val="21"/>
-          <w:szCs w:val="21"/>
-          <w:lang w:eastAsia="en-IN"/>
-        </w:rPr>
-        <w:t>server.component</w:t>
-      </w:r>
-      <w:proofErr w:type="spellEnd"/>
-      <w:r>
-        <w:rPr>
-          <w:rFonts w:ascii="Consolas" w:eastAsia="Times New Roman" w:hAnsi="Consolas" w:cs="Times New Roman"/>
-          <w:color w:val="CE9178"/>
-          <w:sz w:val="21"/>
-          <w:szCs w:val="21"/>
-          <w:lang w:eastAsia="en-IN"/>
-        </w:rPr>
-        <w:t>'</w:t>
+        <w:t>'./server/server.component'</w:t>
       </w:r>
       <w:r>
         <w:rPr>
@@ -2230,7 +1669,6 @@
         </w:rPr>
         <w:t xml:space="preserve">    </w:t>
       </w:r>
-      <w:proofErr w:type="spellStart"/>
       <w:r>
         <w:rPr>
           <w:rFonts w:ascii="Consolas" w:eastAsia="Times New Roman" w:hAnsi="Consolas" w:cs="Times New Roman"/>
@@ -2241,7 +1679,6 @@
         </w:rPr>
         <w:t>AppComponent</w:t>
       </w:r>
-      <w:proofErr w:type="spellEnd"/>
       <w:r>
         <w:rPr>
           <w:rFonts w:ascii="Consolas" w:eastAsia="Times New Roman" w:hAnsi="Consolas" w:cs="Times New Roman"/>
@@ -2275,7 +1712,6 @@
         </w:rPr>
         <w:t xml:space="preserve">    </w:t>
       </w:r>
-      <w:proofErr w:type="spellStart"/>
       <w:r>
         <w:rPr>
           <w:rFonts w:ascii="Consolas" w:eastAsia="Times New Roman" w:hAnsi="Consolas" w:cs="Times New Roman"/>
@@ -2286,7 +1722,6 @@
         </w:rPr>
         <w:t>ServerComponent</w:t>
       </w:r>
-      <w:proofErr w:type="spellEnd"/>
     </w:p>
     <w:p>
       <w:pPr>
@@ -2340,29 +1775,7 @@
           <w:szCs w:val="24"/>
           <w:lang w:val="en-US"/>
         </w:rPr>
-        <w:t xml:space="preserve">Then add </w:t>
-      </w:r>
-      <w:proofErr w:type="spellStart"/>
-      <w:r>
-        <w:rPr>
-          <w:rFonts w:cstheme="minorHAnsi"/>
-          <w:color w:val="000000" w:themeColor="text1"/>
-          <w:sz w:val="24"/>
-          <w:szCs w:val="24"/>
-          <w:lang w:val="en-US"/>
-        </w:rPr>
-        <w:t>ServerComponent</w:t>
-      </w:r>
-      <w:proofErr w:type="spellEnd"/>
-      <w:r>
-        <w:rPr>
-          <w:rFonts w:cstheme="minorHAnsi"/>
-          <w:color w:val="000000" w:themeColor="text1"/>
-          <w:sz w:val="24"/>
-          <w:szCs w:val="24"/>
-          <w:lang w:val="en-US"/>
-        </w:rPr>
-        <w:t xml:space="preserve"> in app.component.html file with mentioned selector – app-server</w:t>
+        <w:t>Then add ServerComponent in app.component.html file with mentioned selector – app-server</w:t>
       </w:r>
     </w:p>
     <w:p>
@@ -2778,7 +2191,6 @@
         </w:rPr>
         <w:t>Important: For Two-Way-Binding (covered in the next lecture) to work, you need to enable the </w:t>
       </w:r>
-      <w:proofErr w:type="spellStart"/>
       <w:r>
         <w:rPr>
           <w:rFonts w:eastAsia="Times New Roman" w:cstheme="minorHAnsi"/>
@@ -2791,7 +2203,6 @@
         </w:rPr>
         <w:t>ngModel</w:t>
       </w:r>
-      <w:proofErr w:type="spellEnd"/>
       <w:r>
         <w:rPr>
           <w:rFonts w:eastAsia="Times New Roman" w:cstheme="minorHAnsi"/>
@@ -2802,7 +2213,6 @@
         </w:rPr>
         <w:t>  directive. This is done by adding the </w:t>
       </w:r>
-      <w:proofErr w:type="spellStart"/>
       <w:r>
         <w:rPr>
           <w:rFonts w:eastAsia="Times New Roman" w:cstheme="minorHAnsi"/>
@@ -2815,7 +2225,6 @@
         </w:rPr>
         <w:t>FormsModule</w:t>
       </w:r>
-      <w:proofErr w:type="spellEnd"/>
       <w:r>
         <w:rPr>
           <w:rFonts w:eastAsia="Times New Roman" w:cstheme="minorHAnsi"/>
@@ -2846,29 +2255,7 @@
           <w:szCs w:val="24"/>
           <w:lang w:eastAsia="en-IN"/>
         </w:rPr>
-        <w:t xml:space="preserve">  array in the </w:t>
-      </w:r>
-      <w:proofErr w:type="spellStart"/>
-      <w:r>
-        <w:rPr>
-          <w:rFonts w:eastAsia="Times New Roman" w:cstheme="minorHAnsi"/>
-          <w:color w:val="1C1D1F"/>
-          <w:sz w:val="24"/>
-          <w:szCs w:val="24"/>
-          <w:lang w:eastAsia="en-IN"/>
-        </w:rPr>
-        <w:t>AppModule</w:t>
-      </w:r>
-      <w:proofErr w:type="spellEnd"/>
-      <w:r>
-        <w:rPr>
-          <w:rFonts w:eastAsia="Times New Roman" w:cstheme="minorHAnsi"/>
-          <w:color w:val="1C1D1F"/>
-          <w:sz w:val="24"/>
-          <w:szCs w:val="24"/>
-          <w:lang w:eastAsia="en-IN"/>
-        </w:rPr>
-        <w:t>.</w:t>
+        <w:t>  array in the AppModule.</w:t>
       </w:r>
     </w:p>
     <w:p>
@@ -2913,29 +2300,7 @@
           <w:szCs w:val="24"/>
           <w:lang w:eastAsia="en-IN"/>
         </w:rPr>
-        <w:t xml:space="preserve">  in the </w:t>
-      </w:r>
-      <w:proofErr w:type="spellStart"/>
-      <w:r>
-        <w:rPr>
-          <w:rFonts w:eastAsia="Times New Roman" w:cstheme="minorHAnsi"/>
-          <w:color w:val="1C1D1F"/>
-          <w:sz w:val="24"/>
-          <w:szCs w:val="24"/>
-          <w:lang w:eastAsia="en-IN"/>
-        </w:rPr>
-        <w:t>app.module.ts</w:t>
-      </w:r>
-      <w:proofErr w:type="spellEnd"/>
-      <w:r>
-        <w:rPr>
-          <w:rFonts w:eastAsia="Times New Roman" w:cstheme="minorHAnsi"/>
-          <w:color w:val="1C1D1F"/>
-          <w:sz w:val="24"/>
-          <w:szCs w:val="24"/>
-          <w:lang w:eastAsia="en-IN"/>
-        </w:rPr>
-        <w:t xml:space="preserve"> file:</w:t>
+        <w:t>  in the app.module.ts file:</w:t>
       </w:r>
     </w:p>
     <w:p>
@@ -2960,37 +2325,11 @@
           <w:shd w:val="clear" w:color="auto" w:fill="FFFFFF"/>
           <w:lang w:eastAsia="en-IN"/>
         </w:rPr>
-        <w:t xml:space="preserve">import { </w:t>
-      </w:r>
-      <w:proofErr w:type="spellStart"/>
+        <w:t>import { FormsModule } from '@angular/forms';</w:t>
+      </w:r>
       <w:r>
         <w:rPr>
           <w:rFonts w:eastAsia="Times New Roman" w:cstheme="minorHAnsi"/>
-          <w:color w:val="B4690E"/>
-          <w:sz w:val="24"/>
-          <w:szCs w:val="24"/>
-          <w:bdr w:val="single" w:sz="6" w:space="2" w:color="D1D7DC" w:frame="1"/>
-          <w:shd w:val="clear" w:color="auto" w:fill="FFFFFF"/>
-          <w:lang w:eastAsia="en-IN"/>
-        </w:rPr>
-        <w:t>FormsModule</w:t>
-      </w:r>
-      <w:proofErr w:type="spellEnd"/>
-      <w:r>
-        <w:rPr>
-          <w:rFonts w:eastAsia="Times New Roman" w:cstheme="minorHAnsi"/>
-          <w:color w:val="B4690E"/>
-          <w:sz w:val="24"/>
-          <w:szCs w:val="24"/>
-          <w:bdr w:val="single" w:sz="6" w:space="2" w:color="D1D7DC" w:frame="1"/>
-          <w:shd w:val="clear" w:color="auto" w:fill="FFFFFF"/>
-          <w:lang w:eastAsia="en-IN"/>
-        </w:rPr>
-        <w:t xml:space="preserve"> } from '@angular/forms';</w:t>
-      </w:r>
-      <w:r>
-        <w:rPr>
-          <w:rFonts w:eastAsia="Times New Roman" w:cstheme="minorHAnsi"/>
           <w:color w:val="1C1D1F"/>
           <w:sz w:val="24"/>
           <w:szCs w:val="24"/>
@@ -3101,20 +2440,8 @@
           <w:szCs w:val="24"/>
           <w:lang w:val="en-US"/>
         </w:rPr>
-        <w:t xml:space="preserve"> Using </w:t>
-      </w:r>
-      <w:proofErr w:type="spellStart"/>
-      <w:r>
-        <w:rPr>
-          <w:rFonts w:cstheme="minorHAnsi"/>
-          <w:color w:val="000000" w:themeColor="text1"/>
-          <w:sz w:val="24"/>
-          <w:szCs w:val="24"/>
-          <w:lang w:val="en-US"/>
-        </w:rPr>
-        <w:t>ngModel</w:t>
-      </w:r>
-      <w:proofErr w:type="spellEnd"/>
+        <w:t xml:space="preserve"> Using ngModel</w:t>
+      </w:r>
     </w:p>
     <w:p>
       <w:pPr>
@@ -3279,35 +2606,24 @@
           <w:rFonts w:asciiTheme="minorHAnsi" w:hAnsiTheme="minorHAnsi" w:cstheme="minorHAnsi"/>
           <w:color w:val="1C1D1F"/>
         </w:rPr>
+        <w:t xml:space="preserve"> serverContentInput</w:t>
+      </w:r>
+      <w:r>
+        <w:rPr>
+          <w:rStyle w:val="pun"/>
+          <w:rFonts w:asciiTheme="minorHAnsi" w:hAnsiTheme="minorHAnsi" w:cstheme="minorHAnsi"/>
+          <w:color w:val="1C1D1F"/>
+        </w:rPr>
+        <w:t>:</w:t>
+      </w:r>
+      <w:r>
+        <w:rPr>
+          <w:rStyle w:val="pln"/>
+          <w:rFonts w:asciiTheme="minorHAnsi" w:hAnsiTheme="minorHAnsi" w:cstheme="minorHAnsi"/>
+          <w:color w:val="1C1D1F"/>
+        </w:rPr>
         <w:t xml:space="preserve"> </w:t>
       </w:r>
-      <w:proofErr w:type="spellStart"/>
-      <w:r>
-        <w:rPr>
-          <w:rStyle w:val="pln"/>
-          <w:rFonts w:asciiTheme="minorHAnsi" w:hAnsiTheme="minorHAnsi" w:cstheme="minorHAnsi"/>
-          <w:color w:val="1C1D1F"/>
-        </w:rPr>
-        <w:t>serverContentInput</w:t>
-      </w:r>
-      <w:proofErr w:type="spellEnd"/>
-      <w:r>
-        <w:rPr>
-          <w:rStyle w:val="pun"/>
-          <w:rFonts w:asciiTheme="minorHAnsi" w:hAnsiTheme="minorHAnsi" w:cstheme="minorHAnsi"/>
-          <w:color w:val="1C1D1F"/>
-        </w:rPr>
-        <w:t>:</w:t>
-      </w:r>
-      <w:r>
-        <w:rPr>
-          <w:rStyle w:val="pln"/>
-          <w:rFonts w:asciiTheme="minorHAnsi" w:hAnsiTheme="minorHAnsi" w:cstheme="minorHAnsi"/>
-          <w:color w:val="1C1D1F"/>
-        </w:rPr>
-        <w:t xml:space="preserve"> </w:t>
-      </w:r>
-      <w:proofErr w:type="spellStart"/>
       <w:r>
         <w:rPr>
           <w:rStyle w:val="typ"/>
@@ -3316,7 +2632,6 @@
         </w:rPr>
         <w:t>ElementRef</w:t>
       </w:r>
-      <w:proofErr w:type="spellEnd"/>
       <w:r>
         <w:rPr>
           <w:rStyle w:val="pun"/>
@@ -3472,35 +2787,24 @@
           <w:rFonts w:asciiTheme="minorHAnsi" w:hAnsiTheme="minorHAnsi" w:cstheme="minorHAnsi"/>
           <w:color w:val="1C1D1F"/>
         </w:rPr>
+        <w:t xml:space="preserve"> serverContentInput</w:t>
+      </w:r>
+      <w:r>
+        <w:rPr>
+          <w:rStyle w:val="pun"/>
+          <w:rFonts w:asciiTheme="minorHAnsi" w:hAnsiTheme="minorHAnsi" w:cstheme="minorHAnsi"/>
+          <w:color w:val="1C1D1F"/>
+        </w:rPr>
+        <w:t>:</w:t>
+      </w:r>
+      <w:r>
+        <w:rPr>
+          <w:rStyle w:val="pln"/>
+          <w:rFonts w:asciiTheme="minorHAnsi" w:hAnsiTheme="minorHAnsi" w:cstheme="minorHAnsi"/>
+          <w:color w:val="1C1D1F"/>
+        </w:rPr>
         <w:t xml:space="preserve"> </w:t>
       </w:r>
-      <w:proofErr w:type="spellStart"/>
-      <w:r>
-        <w:rPr>
-          <w:rStyle w:val="pln"/>
-          <w:rFonts w:asciiTheme="minorHAnsi" w:hAnsiTheme="minorHAnsi" w:cstheme="minorHAnsi"/>
-          <w:color w:val="1C1D1F"/>
-        </w:rPr>
-        <w:t>serverContentInput</w:t>
-      </w:r>
-      <w:proofErr w:type="spellEnd"/>
-      <w:r>
-        <w:rPr>
-          <w:rStyle w:val="pun"/>
-          <w:rFonts w:asciiTheme="minorHAnsi" w:hAnsiTheme="minorHAnsi" w:cstheme="minorHAnsi"/>
-          <w:color w:val="1C1D1F"/>
-        </w:rPr>
-        <w:t>:</w:t>
-      </w:r>
-      <w:r>
-        <w:rPr>
-          <w:rStyle w:val="pln"/>
-          <w:rFonts w:asciiTheme="minorHAnsi" w:hAnsiTheme="minorHAnsi" w:cstheme="minorHAnsi"/>
-          <w:color w:val="1C1D1F"/>
-        </w:rPr>
-        <w:t xml:space="preserve"> </w:t>
-      </w:r>
-      <w:proofErr w:type="spellStart"/>
       <w:r>
         <w:rPr>
           <w:rStyle w:val="typ"/>
@@ -3509,7 +2813,6 @@
         </w:rPr>
         <w:t>ElementRef</w:t>
       </w:r>
-      <w:proofErr w:type="spellEnd"/>
       <w:r>
         <w:rPr>
           <w:rStyle w:val="pun"/>
@@ -3594,7 +2897,6 @@
         </w:rPr>
         <w:t> which you'll learn about later) IF you plan on accessing the selected element inside of </w:t>
       </w:r>
-      <w:proofErr w:type="spellStart"/>
       <w:r>
         <w:rPr>
           <w:rStyle w:val="HTMLCode"/>
@@ -3605,20 +2907,7 @@
           <w:bdr w:val="single" w:sz="6" w:space="2" w:color="D1D7DC" w:frame="1"/>
           <w:shd w:val="clear" w:color="auto" w:fill="FFFFFF"/>
         </w:rPr>
-        <w:t>ngOnInit</w:t>
-      </w:r>
-      <w:proofErr w:type="spellEnd"/>
-      <w:r>
-        <w:rPr>
-          <w:rStyle w:val="HTMLCode"/>
-          <w:rFonts w:asciiTheme="minorHAnsi" w:hAnsiTheme="minorHAnsi" w:cstheme="minorHAnsi"/>
-          <w:color w:val="B4690E"/>
-          <w:sz w:val="24"/>
-          <w:szCs w:val="24"/>
-          <w:bdr w:val="single" w:sz="6" w:space="2" w:color="D1D7DC" w:frame="1"/>
-          <w:shd w:val="clear" w:color="auto" w:fill="FFFFFF"/>
-        </w:rPr>
-        <w:t>()</w:t>
+        <w:t>ngOnInit()</w:t>
       </w:r>
       <w:r>
         <w:rPr>
@@ -3645,7 +2934,6 @@
         </w:rPr>
         <w:t>If you DON'T access the selected element in </w:t>
       </w:r>
-      <w:proofErr w:type="spellStart"/>
       <w:r>
         <w:rPr>
           <w:rStyle w:val="HTMLCode"/>
@@ -3658,7 +2946,6 @@
         </w:rPr>
         <w:t>ngOnInit</w:t>
       </w:r>
-      <w:proofErr w:type="spellEnd"/>
       <w:r>
         <w:rPr>
           <w:rFonts w:asciiTheme="minorHAnsi" w:hAnsiTheme="minorHAnsi" w:cstheme="minorHAnsi"/>
@@ -3768,7 +3055,6 @@
           <w:lang w:val="en-US"/>
         </w:rPr>
       </w:pPr>
-      <w:proofErr w:type="spellStart"/>
       <w:r>
         <w:rPr>
           <w:rFonts w:cstheme="minorHAnsi"/>
@@ -3797,18 +3083,7 @@
           <w:szCs w:val="24"/>
           <w:lang w:val="en-US"/>
         </w:rPr>
-        <w:t>ges</w:t>
-      </w:r>
-      <w:proofErr w:type="spellEnd"/>
-      <w:r>
-        <w:rPr>
-          <w:rFonts w:cstheme="minorHAnsi"/>
-          <w:color w:val="000000" w:themeColor="text1"/>
-          <w:sz w:val="24"/>
-          <w:szCs w:val="24"/>
-          <w:lang w:val="en-US"/>
-        </w:rPr>
-        <w:t>: - Called after a bound input property changes.</w:t>
+        <w:t>ges: - Called after a bound input property changes.</w:t>
       </w:r>
     </w:p>
     <w:p>
@@ -3826,27 +3101,15 @@
           <w:lang w:val="en-US"/>
         </w:rPr>
       </w:pPr>
-      <w:proofErr w:type="spellStart"/>
-      <w:r>
-        <w:rPr>
-          <w:rFonts w:cstheme="minorHAnsi"/>
-          <w:color w:val="000000" w:themeColor="text1"/>
-          <w:sz w:val="24"/>
-          <w:szCs w:val="24"/>
-          <w:lang w:val="en-US"/>
-        </w:rPr>
-        <w:t>ngOnInit</w:t>
-      </w:r>
-      <w:proofErr w:type="spellEnd"/>
-      <w:r>
-        <w:rPr>
-          <w:rFonts w:cstheme="minorHAnsi"/>
-          <w:color w:val="000000" w:themeColor="text1"/>
-          <w:sz w:val="24"/>
-          <w:szCs w:val="24"/>
-          <w:lang w:val="en-US"/>
-        </w:rPr>
-        <w:t>: - Called once the component is initialized.</w:t>
+      <w:r>
+        <w:rPr>
+          <w:rFonts w:cstheme="minorHAnsi"/>
+          <w:color w:val="000000" w:themeColor="text1"/>
+          <w:sz w:val="24"/>
+          <w:szCs w:val="24"/>
+          <w:lang w:val="en-US"/>
+        </w:rPr>
+        <w:t>ngOnInit: - Called once the component is initialized.</w:t>
       </w:r>
     </w:p>
     <w:p>
@@ -3864,27 +3127,15 @@
           <w:lang w:val="en-US"/>
         </w:rPr>
       </w:pPr>
-      <w:proofErr w:type="spellStart"/>
-      <w:r>
-        <w:rPr>
-          <w:rFonts w:cstheme="minorHAnsi"/>
-          <w:color w:val="000000" w:themeColor="text1"/>
-          <w:sz w:val="24"/>
-          <w:szCs w:val="24"/>
-          <w:lang w:val="en-US"/>
-        </w:rPr>
-        <w:t>ngDoCheck</w:t>
-      </w:r>
-      <w:proofErr w:type="spellEnd"/>
-      <w:r>
-        <w:rPr>
-          <w:rFonts w:cstheme="minorHAnsi"/>
-          <w:color w:val="000000" w:themeColor="text1"/>
-          <w:sz w:val="24"/>
-          <w:szCs w:val="24"/>
-          <w:lang w:val="en-US"/>
-        </w:rPr>
-        <w:t>: - Called during every change detection run.</w:t>
+      <w:r>
+        <w:rPr>
+          <w:rFonts w:cstheme="minorHAnsi"/>
+          <w:color w:val="000000" w:themeColor="text1"/>
+          <w:sz w:val="24"/>
+          <w:szCs w:val="24"/>
+          <w:lang w:val="en-US"/>
+        </w:rPr>
+        <w:t>ngDoCheck: - Called during every change detection run.</w:t>
       </w:r>
     </w:p>
     <w:p>
@@ -3902,27 +3153,15 @@
           <w:lang w:val="en-US"/>
         </w:rPr>
       </w:pPr>
-      <w:proofErr w:type="spellStart"/>
-      <w:r>
-        <w:rPr>
-          <w:rFonts w:cstheme="minorHAnsi"/>
-          <w:color w:val="000000" w:themeColor="text1"/>
-          <w:sz w:val="24"/>
-          <w:szCs w:val="24"/>
-          <w:lang w:val="en-US"/>
-        </w:rPr>
-        <w:t>ngAfterContentInit</w:t>
-      </w:r>
-      <w:proofErr w:type="spellEnd"/>
-      <w:r>
-        <w:rPr>
-          <w:rFonts w:cstheme="minorHAnsi"/>
-          <w:color w:val="000000" w:themeColor="text1"/>
-          <w:sz w:val="24"/>
-          <w:szCs w:val="24"/>
-          <w:lang w:val="en-US"/>
-        </w:rPr>
-        <w:t>: - Called after content(ng-content) has been projected into view.</w:t>
+      <w:r>
+        <w:rPr>
+          <w:rFonts w:cstheme="minorHAnsi"/>
+          <w:color w:val="000000" w:themeColor="text1"/>
+          <w:sz w:val="24"/>
+          <w:szCs w:val="24"/>
+          <w:lang w:val="en-US"/>
+        </w:rPr>
+        <w:t>ngAfterContentInit: - Called after content(ng-content) has been projected into view.</w:t>
       </w:r>
     </w:p>
     <w:p>
@@ -3940,27 +3179,15 @@
           <w:lang w:val="en-US"/>
         </w:rPr>
       </w:pPr>
-      <w:proofErr w:type="spellStart"/>
-      <w:r>
-        <w:rPr>
-          <w:rFonts w:cstheme="minorHAnsi"/>
-          <w:color w:val="000000" w:themeColor="text1"/>
-          <w:sz w:val="24"/>
-          <w:szCs w:val="24"/>
-          <w:lang w:val="en-US"/>
-        </w:rPr>
-        <w:t>ngAfterContentChecked</w:t>
-      </w:r>
-      <w:proofErr w:type="spellEnd"/>
-      <w:r>
-        <w:rPr>
-          <w:rFonts w:cstheme="minorHAnsi"/>
-          <w:color w:val="000000" w:themeColor="text1"/>
-          <w:sz w:val="24"/>
-          <w:szCs w:val="24"/>
-          <w:lang w:val="en-US"/>
-        </w:rPr>
-        <w:t>: - Called every time the projected has been checked.</w:t>
+      <w:r>
+        <w:rPr>
+          <w:rFonts w:cstheme="minorHAnsi"/>
+          <w:color w:val="000000" w:themeColor="text1"/>
+          <w:sz w:val="24"/>
+          <w:szCs w:val="24"/>
+          <w:lang w:val="en-US"/>
+        </w:rPr>
+        <w:t>ngAfterContentChecked: - Called every time the projected has been checked.</w:t>
       </w:r>
     </w:p>
     <w:p>
@@ -3978,27 +3205,15 @@
           <w:lang w:val="en-US"/>
         </w:rPr>
       </w:pPr>
-      <w:proofErr w:type="spellStart"/>
-      <w:r>
-        <w:rPr>
-          <w:rFonts w:cstheme="minorHAnsi"/>
-          <w:color w:val="000000" w:themeColor="text1"/>
-          <w:sz w:val="24"/>
-          <w:szCs w:val="24"/>
-          <w:lang w:val="en-US"/>
-        </w:rPr>
-        <w:t>ngAfterViewInit</w:t>
-      </w:r>
-      <w:proofErr w:type="spellEnd"/>
-      <w:r>
-        <w:rPr>
-          <w:rFonts w:cstheme="minorHAnsi"/>
-          <w:color w:val="000000" w:themeColor="text1"/>
-          <w:sz w:val="24"/>
-          <w:szCs w:val="24"/>
-          <w:lang w:val="en-US"/>
-        </w:rPr>
-        <w:t xml:space="preserve">: - </w:t>
+      <w:r>
+        <w:rPr>
+          <w:rFonts w:cstheme="minorHAnsi"/>
+          <w:color w:val="000000" w:themeColor="text1"/>
+          <w:sz w:val="24"/>
+          <w:szCs w:val="24"/>
+          <w:lang w:val="en-US"/>
+        </w:rPr>
+        <w:t xml:space="preserve">ngAfterViewInit: - </w:t>
       </w:r>
       <w:r>
         <w:rPr>
@@ -4026,27 +3241,15 @@
           <w:lang w:val="en-US"/>
         </w:rPr>
       </w:pPr>
-      <w:proofErr w:type="spellStart"/>
-      <w:r>
-        <w:rPr>
-          <w:rFonts w:cstheme="minorHAnsi"/>
-          <w:color w:val="000000" w:themeColor="text1"/>
-          <w:sz w:val="24"/>
-          <w:szCs w:val="24"/>
-          <w:lang w:val="en-US"/>
-        </w:rPr>
-        <w:t>ngAfterViewChecked</w:t>
-      </w:r>
-      <w:proofErr w:type="spellEnd"/>
-      <w:r>
-        <w:rPr>
-          <w:rFonts w:cstheme="minorHAnsi"/>
-          <w:color w:val="000000" w:themeColor="text1"/>
-          <w:sz w:val="24"/>
-          <w:szCs w:val="24"/>
-          <w:lang w:val="en-US"/>
-        </w:rPr>
-        <w:t>: - Called every time the view (and child views) has been checked.</w:t>
+      <w:r>
+        <w:rPr>
+          <w:rFonts w:cstheme="minorHAnsi"/>
+          <w:color w:val="000000" w:themeColor="text1"/>
+          <w:sz w:val="24"/>
+          <w:szCs w:val="24"/>
+          <w:lang w:val="en-US"/>
+        </w:rPr>
+        <w:t>ngAfterViewChecked: - Called every time the view (and child views) has been checked.</w:t>
       </w:r>
     </w:p>
     <w:p>
@@ -4064,7 +3267,6 @@
           <w:lang w:val="en-US"/>
         </w:rPr>
       </w:pPr>
-      <w:proofErr w:type="spellStart"/>
       <w:r>
         <w:rPr>
           <w:rFonts w:cstheme="minorHAnsi"/>
@@ -4083,18 +3285,7 @@
           <w:szCs w:val="24"/>
           <w:lang w:val="en-US"/>
         </w:rPr>
-        <w:t>OnDestroy</w:t>
-      </w:r>
-      <w:proofErr w:type="spellEnd"/>
-      <w:r>
-        <w:rPr>
-          <w:rFonts w:cstheme="minorHAnsi"/>
-          <w:color w:val="000000" w:themeColor="text1"/>
-          <w:sz w:val="24"/>
-          <w:szCs w:val="24"/>
-          <w:lang w:val="en-US"/>
-        </w:rPr>
-        <w:t>: - Called once the component is about to be destroyed.</w:t>
+        <w:t>OnDestroy: - Called once the component is about to be destroyed.</w:t>
       </w:r>
     </w:p>
     <w:p>
@@ -4130,7 +3321,7 @@
 </file>
 
 <file path=word/numbering.xml><?xml version="1.0" encoding="utf-8"?>
-<w:numbering xmlns:wpc="http://schemas.microsoft.com/office/word/2010/wordprocessingCanvas" xmlns:cx="http://schemas.microsoft.com/office/drawing/2014/chartex" xmlns:cx1="http://schemas.microsoft.com/office/drawing/2015/9/8/chartex" xmlns:cx2="http://schemas.microsoft.com/office/drawing/2015/10/21/chartex" xmlns:cx3="http://schemas.microsoft.com/office/drawing/2016/5/9/chartex" xmlns:cx4="http://schemas.microsoft.com/office/drawing/2016/5/10/chartex" xmlns:cx5="http://schemas.microsoft.com/office/drawing/2016/5/11/chartex" xmlns:cx6="http://schemas.microsoft.com/office/drawing/2016/5/12/chartex" xmlns:cx7="http://schemas.microsoft.com/office/drawing/2016/5/13/chartex" xmlns:cx8="http://schemas.microsoft.com/office/drawing/2016/5/14/chartex" xmlns:mc="http://schemas.openxmlformats.org/markup-compatibility/2006" xmlns:aink="http://schemas.microsoft.com/office/drawing/2016/ink" xmlns:am3d="http://schemas.microsoft.com/office/drawing/2017/model3d" xmlns:o="urn:schemas-microsoft-com:office:office" xmlns:r="http://schemas.openxmlformats.org/officeDocument/2006/relationships" xmlns:m="http://schemas.openxmlformats.org/officeDocument/2006/math" xmlns:v="urn:schemas-microsoft-com:vml" xmlns:wp14="http://schemas.microsoft.com/office/word/2010/wordprocessingDrawing" xmlns:wp="http://schemas.openxmlformats.org/drawingml/2006/wordprocessingDrawing" xmlns:w10="urn:schemas-microsoft-com:office:word" xmlns:w="http://schemas.openxmlformats.org/wordprocessingml/2006/main" xmlns:w14="http://schemas.microsoft.com/office/word/2010/wordml" xmlns:w15="http://schemas.microsoft.com/office/word/2012/wordml" xmlns:w16cex="http://schemas.microsoft.com/office/word/2018/wordml/cex" xmlns:w16cid="http://schemas.microsoft.com/office/word/2016/wordml/cid" xmlns:w16="http://schemas.microsoft.com/office/word/2018/wordml" xmlns:w16sdtdh="http://schemas.microsoft.com/office/word/2020/wordml/sdtdatahash" xmlns:w16se="http://schemas.microsoft.com/office/word/2015/wordml/symex" xmlns:wpg="http://schemas.microsoft.com/office/word/2010/wordprocessingGroup" xmlns:wpi="http://schemas.microsoft.com/office/word/2010/wordprocessingInk" xmlns:wne="http://schemas.microsoft.com/office/word/2006/wordml" xmlns:wps="http://schemas.microsoft.com/office/word/2010/wordprocessingShape" mc:Ignorable="w14 w15 w16se w16cid w16 w16cex w16sdtdh wp14">
+<w:numbering xmlns:wpc="http://schemas.microsoft.com/office/word/2010/wordprocessingCanvas" xmlns:cx="http://schemas.microsoft.com/office/drawing/2014/chartex" xmlns:cx1="http://schemas.microsoft.com/office/drawing/2015/9/8/chartex" xmlns:cx2="http://schemas.microsoft.com/office/drawing/2015/10/21/chartex" xmlns:cx3="http://schemas.microsoft.com/office/drawing/2016/5/9/chartex" xmlns:cx4="http://schemas.microsoft.com/office/drawing/2016/5/10/chartex" xmlns:cx5="http://schemas.microsoft.com/office/drawing/2016/5/11/chartex" xmlns:cx6="http://schemas.microsoft.com/office/drawing/2016/5/12/chartex" xmlns:cx7="http://schemas.microsoft.com/office/drawing/2016/5/13/chartex" xmlns:cx8="http://schemas.microsoft.com/office/drawing/2016/5/14/chartex" xmlns:mc="http://schemas.openxmlformats.org/markup-compatibility/2006" xmlns:aink="http://schemas.microsoft.com/office/drawing/2016/ink" xmlns:am3d="http://schemas.microsoft.com/office/drawing/2017/model3d" xmlns:o="urn:schemas-microsoft-com:office:office" xmlns:oel="http://schemas.microsoft.com/office/2019/extlst" xmlns:r="http://schemas.openxmlformats.org/officeDocument/2006/relationships" xmlns:m="http://schemas.openxmlformats.org/officeDocument/2006/math" xmlns:v="urn:schemas-microsoft-com:vml" xmlns:wp14="http://schemas.microsoft.com/office/word/2010/wordprocessingDrawing" xmlns:wp="http://schemas.openxmlformats.org/drawingml/2006/wordprocessingDrawing" xmlns:w10="urn:schemas-microsoft-com:office:word" xmlns:w="http://schemas.openxmlformats.org/wordprocessingml/2006/main" xmlns:w14="http://schemas.microsoft.com/office/word/2010/wordml" xmlns:w15="http://schemas.microsoft.com/office/word/2012/wordml" xmlns:w16cex="http://schemas.microsoft.com/office/word/2018/wordml/cex" xmlns:w16cid="http://schemas.microsoft.com/office/word/2016/wordml/cid" xmlns:w16="http://schemas.microsoft.com/office/word/2018/wordml" xmlns:w16sdtdh="http://schemas.microsoft.com/office/word/2020/wordml/sdtdatahash" xmlns:w16se="http://schemas.microsoft.com/office/word/2015/wordml/symex" xmlns:wpg="http://schemas.microsoft.com/office/word/2010/wordprocessingGroup" xmlns:wpi="http://schemas.microsoft.com/office/word/2010/wordprocessingInk" xmlns:wne="http://schemas.microsoft.com/office/word/2006/wordml" xmlns:wps="http://schemas.microsoft.com/office/word/2010/wordprocessingShape" mc:Ignorable="w14 w15 w16se w16cid w16 w16cex w16sdtdh wp14">
   <w:abstractNum w:abstractNumId="0" w15:restartNumberingAfterBreak="0">
     <w:nsid w:val="2D6830BF"/>
     <w:multiLevelType w:val="multilevel"/>
@@ -4470,13 +3661,13 @@
       </w:pPr>
     </w:lvl>
   </w:abstractNum>
-  <w:num w:numId="1">
+  <w:num w:numId="1" w16cid:durableId="1965766833">
     <w:abstractNumId w:val="0"/>
   </w:num>
-  <w:num w:numId="2">
+  <w:num w:numId="2" w16cid:durableId="1699351360">
     <w:abstractNumId w:val="2"/>
   </w:num>
-  <w:num w:numId="3">
+  <w:num w:numId="3" w16cid:durableId="1128207438">
     <w:abstractNumId w:val="1"/>
   </w:num>
 </w:numbering>

</xml_diff>